<commit_message>
Added Complexity Examples Edited File Structure
</commit_message>
<xml_diff>
--- a/Aantekeningen Algoritmen Ingesproken lessen.docx
+++ b/Aantekeningen Algoritmen Ingesproken lessen.docx
@@ -30,15 +30,18 @@
     <w:p>
       <w:pPr>
         <w:pStyle w:val="Geenafstand"/>
-        <w:rPr>
-          <w:b/>
-          <w:sz w:val="32"/>
-        </w:rPr>
-      </w:pPr>
-      <w:r>
-        <w:rPr>
-          <w:b/>
-          <w:sz w:val="32"/>
+        <w:jc w:val="center"/>
+        <w:rPr>
+          <w:b/>
+          <w:sz w:val="40"/>
+          <w:u w:val="single"/>
+        </w:rPr>
+      </w:pPr>
+      <w:r>
+        <w:rPr>
+          <w:b/>
+          <w:sz w:val="40"/>
+          <w:u w:val="single"/>
         </w:rPr>
         <w:t>Complexiteit</w:t>
       </w:r>
@@ -476,6 +479,7 @@
       <w:r>
         <w:t xml:space="preserve">De complexiteit druk je uit met de volgende “formule”: </w:t>
       </w:r>
+      <w:bookmarkStart w:id="0" w:name="_Hlk527289929"/>
       <m:oMath>
         <m:r>
           <w:rPr>
@@ -484,6 +488,7 @@
           <m:t>O(n!)</m:t>
         </m:r>
       </m:oMath>
+      <w:bookmarkEnd w:id="0"/>
       <w:r>
         <w:rPr>
           <w:rFonts w:eastAsiaTheme="minorEastAsia"/>
@@ -509,13 +514,7 @@
           <w:rPr>
             <w:rFonts w:ascii="Cambria Math" w:hAnsi="Cambria Math"/>
           </w:rPr>
-          <m:t>n</m:t>
-        </m:r>
-        <m:r>
-          <w:rPr>
-            <w:rFonts w:ascii="Cambria Math" w:hAnsi="Cambria Math"/>
-          </w:rPr>
-          <m:t>!</m:t>
+          <m:t>n!</m:t>
         </m:r>
       </m:oMath>
       <w:r>
@@ -871,47 +870,19 @@
       <w:r>
         <w:t xml:space="preserve">. Typisch hierbij is dat de complexiteit </w:t>
       </w:r>
-      <w:proofErr w:type="spellStart"/>
       <m:oMath>
         <m:r>
           <w:rPr>
             <w:rFonts w:ascii="Cambria Math" w:eastAsiaTheme="minorEastAsia" w:hAnsi="Cambria Math"/>
           </w:rPr>
-          <m:t>O</m:t>
-        </m:r>
-        <m:r>
-          <w:rPr>
-            <w:rFonts w:ascii="Cambria Math" w:eastAsiaTheme="minorEastAsia" w:hAnsi="Cambria Math"/>
-          </w:rPr>
-          <m:t>(n)</m:t>
+          <m:t>O(n)</m:t>
         </m:r>
       </m:oMath>
       <w:r>
         <w:rPr>
           <w:rFonts w:eastAsiaTheme="minorEastAsia"/>
         </w:rPr>
-        <w:t xml:space="preserve">. </w:t>
-      </w:r>
-      <w:proofErr w:type="spellEnd"/>
-      <w:r>
-        <w:rPr>
-          <w:rFonts w:eastAsiaTheme="minorEastAsia"/>
-        </w:rPr>
-        <w:t xml:space="preserve">Het werk moet twee keer </w:t>
-      </w:r>
-      <w:proofErr w:type="spellStart"/>
-      <w:r>
-        <w:rPr>
-          <w:rFonts w:eastAsiaTheme="minorEastAsia"/>
-        </w:rPr>
-        <w:t>zovaak</w:t>
-      </w:r>
-      <w:proofErr w:type="spellEnd"/>
-      <w:r>
-        <w:rPr>
-          <w:rFonts w:eastAsiaTheme="minorEastAsia"/>
-        </w:rPr>
-        <w:t xml:space="preserve"> moeten worden uitgevoerd als </w:t>
+        <w:t xml:space="preserve">. Het werk moet twee keer zovaak moeten worden uitgevoerd als </w:t>
       </w:r>
       <w:proofErr w:type="gramStart"/>
       <w:r>
@@ -1351,8 +1322,556 @@
         </w:rPr>
         <w:t>Elke keer de deler +1 doen. Is getal x deelbaar door 2? Nee =&gt; Deelbaar door 3? Nee =&gt; Deelbaar door x? Ja =&gt; Priemgetal!</w:t>
       </w:r>
-      <w:bookmarkStart w:id="0" w:name="_GoBack"/>
-      <w:bookmarkEnd w:id="0"/>
+    </w:p>
+    <w:p>
+      <w:pPr>
+        <w:pStyle w:val="Geenafstand"/>
+        <w:rPr>
+          <w:rFonts w:eastAsiaTheme="minorEastAsia"/>
+        </w:rPr>
+      </w:pPr>
+    </w:p>
+    <w:p>
+      <w:pPr>
+        <w:pStyle w:val="Geenafstand"/>
+        <w:rPr>
+          <w:rFonts w:eastAsiaTheme="minorEastAsia"/>
+          <w:b/>
+          <w:sz w:val="28"/>
+        </w:rPr>
+      </w:pPr>
+      <w:r>
+        <w:rPr>
+          <w:rFonts w:eastAsiaTheme="minorEastAsia"/>
+          <w:b/>
+          <w:sz w:val="28"/>
+        </w:rPr>
+        <w:t>Invloeden op Complexiteit</w:t>
+      </w:r>
+    </w:p>
+    <w:p>
+      <w:pPr>
+        <w:pStyle w:val="Geenafstand"/>
+        <w:rPr>
+          <w:rFonts w:eastAsiaTheme="minorEastAsia"/>
+        </w:rPr>
+      </w:pPr>
+      <w:r>
+        <w:rPr>
+          <w:rFonts w:eastAsiaTheme="minorEastAsia"/>
+        </w:rPr>
+        <w:t xml:space="preserve">Verschillende algoritmes die hetzelfde resultaat behalen, gedragen zich allemaal verschillend. Daarom is het belangrijk om een algoritme te laten passen bij een probleem. </w:t>
+      </w:r>
+      <w:r>
+        <w:rPr>
+          <w:rFonts w:eastAsiaTheme="minorEastAsia"/>
+          <w:b/>
+        </w:rPr>
+        <w:t xml:space="preserve">Complexiteit gaat over de </w:t>
+      </w:r>
+      <w:proofErr w:type="spellStart"/>
+      <w:r>
+        <w:rPr>
+          <w:rFonts w:eastAsiaTheme="minorEastAsia"/>
+          <w:b/>
+        </w:rPr>
+        <w:t>efficiëntheid</w:t>
+      </w:r>
+      <w:proofErr w:type="spellEnd"/>
+      <w:r>
+        <w:rPr>
+          <w:rFonts w:eastAsiaTheme="minorEastAsia"/>
+          <w:b/>
+        </w:rPr>
+        <w:t xml:space="preserve"> van het algoritme</w:t>
+      </w:r>
+      <w:r>
+        <w:rPr>
+          <w:rFonts w:eastAsiaTheme="minorEastAsia"/>
+        </w:rPr>
+        <w:t xml:space="preserve">. Complexiteit wordt uitgedrukt met </w:t>
+      </w:r>
+      <m:oMath>
+        <m:r>
+          <w:rPr>
+            <w:rFonts w:ascii="Cambria Math" w:hAnsi="Cambria Math"/>
+          </w:rPr>
+          <m:t>O(n)</m:t>
+        </m:r>
+      </m:oMath>
+      <w:r>
+        <w:rPr>
+          <w:rFonts w:eastAsiaTheme="minorEastAsia"/>
+        </w:rPr>
+        <w:t>. Er zijn twee verschillende soorten complexiteit:</w:t>
+      </w:r>
+    </w:p>
+    <w:p>
+      <w:pPr>
+        <w:pStyle w:val="Geenafstand"/>
+        <w:numPr>
+          <w:ilvl w:val="0"/>
+          <w:numId w:val="1"/>
+        </w:numPr>
+        <w:rPr>
+          <w:rFonts w:eastAsiaTheme="minorEastAsia"/>
+        </w:rPr>
+      </w:pPr>
+      <w:r>
+        <w:rPr>
+          <w:rFonts w:eastAsiaTheme="minorEastAsia"/>
+        </w:rPr>
+        <w:t>Geheugencomplexiteit (de hoeveelheid RAM die het opneemt)</w:t>
+      </w:r>
+    </w:p>
+    <w:p>
+      <w:pPr>
+        <w:pStyle w:val="Geenafstand"/>
+        <w:numPr>
+          <w:ilvl w:val="0"/>
+          <w:numId w:val="1"/>
+        </w:numPr>
+        <w:rPr>
+          <w:rFonts w:eastAsiaTheme="minorEastAsia"/>
+        </w:rPr>
+      </w:pPr>
+      <w:r>
+        <w:rPr>
+          <w:rFonts w:eastAsiaTheme="minorEastAsia"/>
+        </w:rPr>
+        <w:t>Rekencomplexiteit (de hoeveelheid CPU die het opneemt)</w:t>
+      </w:r>
+    </w:p>
+    <w:p>
+      <w:pPr>
+        <w:pStyle w:val="Geenafstand"/>
+        <w:numPr>
+          <w:ilvl w:val="1"/>
+          <w:numId w:val="1"/>
+        </w:numPr>
+        <w:rPr>
+          <w:rFonts w:eastAsiaTheme="minorEastAsia"/>
+        </w:rPr>
+      </w:pPr>
+      <w:r>
+        <w:rPr>
+          <w:rFonts w:eastAsiaTheme="minorEastAsia"/>
+        </w:rPr>
+        <w:t xml:space="preserve">Dit is uit te rekenen met </w:t>
+      </w:r>
+      <w:r>
+        <w:rPr>
+          <w:rFonts w:eastAsiaTheme="minorEastAsia"/>
+          <w:b/>
+        </w:rPr>
+        <w:t>Tijdmetingen</w:t>
+      </w:r>
+    </w:p>
+    <w:p>
+      <w:pPr>
+        <w:pStyle w:val="Geenafstand"/>
+        <w:rPr>
+          <w:rFonts w:eastAsiaTheme="minorEastAsia"/>
+        </w:rPr>
+      </w:pPr>
+    </w:p>
+    <w:p>
+      <w:pPr>
+        <w:pStyle w:val="Geenafstand"/>
+        <w:rPr>
+          <w:rFonts w:eastAsiaTheme="minorEastAsia"/>
+        </w:rPr>
+      </w:pPr>
+      <w:r>
+        <w:rPr>
+          <w:noProof/>
+        </w:rPr>
+        <w:drawing>
+          <wp:anchor distT="0" distB="0" distL="114300" distR="114300" simplePos="0" relativeHeight="251660288" behindDoc="0" locked="0" layoutInCell="1" allowOverlap="1" wp14:anchorId="173C7A5B">
+            <wp:simplePos x="0" y="0"/>
+            <wp:positionH relativeFrom="margin">
+              <wp:align>center</wp:align>
+            </wp:positionH>
+            <wp:positionV relativeFrom="paragraph">
+              <wp:posOffset>12065</wp:posOffset>
+            </wp:positionV>
+            <wp:extent cx="4943475" cy="2534285"/>
+            <wp:effectExtent l="0" t="0" r="9525" b="0"/>
+            <wp:wrapThrough wrapText="bothSides">
+              <wp:wrapPolygon edited="0">
+                <wp:start x="0" y="0"/>
+                <wp:lineTo x="0" y="21432"/>
+                <wp:lineTo x="21558" y="21432"/>
+                <wp:lineTo x="21558" y="0"/>
+                <wp:lineTo x="0" y="0"/>
+              </wp:wrapPolygon>
+            </wp:wrapThrough>
+            <wp:docPr id="3" name="Afbeelding 3"/>
+            <wp:cNvGraphicFramePr>
+              <a:graphicFrameLocks xmlns:a="http://schemas.openxmlformats.org/drawingml/2006/main" noChangeAspect="1"/>
+            </wp:cNvGraphicFramePr>
+            <a:graphic xmlns:a="http://schemas.openxmlformats.org/drawingml/2006/main">
+              <a:graphicData uri="http://schemas.openxmlformats.org/drawingml/2006/picture">
+                <pic:pic xmlns:pic="http://schemas.openxmlformats.org/drawingml/2006/picture">
+                  <pic:nvPicPr>
+                    <pic:cNvPr id="1" name=""/>
+                    <pic:cNvPicPr/>
+                  </pic:nvPicPr>
+                  <pic:blipFill>
+                    <a:blip r:embed="rId8">
+                      <a:extLst>
+                        <a:ext uri="{28A0092B-C50C-407E-A947-70E740481C1C}">
+                          <a14:useLocalDpi xmlns:a14="http://schemas.microsoft.com/office/drawing/2010/main" val="0"/>
+                        </a:ext>
+                      </a:extLst>
+                    </a:blip>
+                    <a:stretch>
+                      <a:fillRect/>
+                    </a:stretch>
+                  </pic:blipFill>
+                  <pic:spPr>
+                    <a:xfrm>
+                      <a:off x="0" y="0"/>
+                      <a:ext cx="4943475" cy="2534285"/>
+                    </a:xfrm>
+                    <a:prstGeom prst="rect">
+                      <a:avLst/>
+                    </a:prstGeom>
+                  </pic:spPr>
+                </pic:pic>
+              </a:graphicData>
+            </a:graphic>
+            <wp14:sizeRelH relativeFrom="margin">
+              <wp14:pctWidth>0</wp14:pctWidth>
+            </wp14:sizeRelH>
+            <wp14:sizeRelV relativeFrom="margin">
+              <wp14:pctHeight>0</wp14:pctHeight>
+            </wp14:sizeRelV>
+          </wp:anchor>
+        </w:drawing>
+      </w:r>
+    </w:p>
+    <w:p>
+      <w:pPr>
+        <w:pStyle w:val="Geenafstand"/>
+        <w:rPr>
+          <w:rFonts w:eastAsiaTheme="minorEastAsia"/>
+        </w:rPr>
+      </w:pPr>
+    </w:p>
+    <w:p/>
+    <w:p/>
+    <w:p/>
+    <w:p/>
+    <w:p/>
+    <w:p/>
+    <w:p>
+      <w:pPr>
+        <w:tabs>
+          <w:tab w:val="left" w:pos="1095"/>
+        </w:tabs>
+      </w:pPr>
+    </w:p>
+    <w:p>
+      <w:pPr>
+        <w:tabs>
+          <w:tab w:val="left" w:pos="1095"/>
+        </w:tabs>
+      </w:pPr>
+    </w:p>
+    <w:p>
+      <w:pPr>
+        <w:pStyle w:val="Geenafstand"/>
+      </w:pPr>
+      <w:r>
+        <w:t>Bij complexiteit moet je altijd ook de volgende vraag stellen om tot de juiste complexiteit te komen:</w:t>
+      </w:r>
+    </w:p>
+    <w:p>
+      <w:pPr>
+        <w:jc w:val="center"/>
+        <w:rPr>
+          <w:b/>
+          <w:i/>
+          <w:u w:val="single"/>
+        </w:rPr>
+      </w:pPr>
+    </w:p>
+    <w:p>
+      <w:pPr>
+        <w:jc w:val="center"/>
+        <w:rPr>
+          <w:b/>
+          <w:i/>
+          <w:u w:val="single"/>
+        </w:rPr>
+      </w:pPr>
+      <w:r>
+        <w:rPr>
+          <w:b/>
+          <w:i/>
+          <w:u w:val="single"/>
+        </w:rPr>
+        <w:t>Welk onderdeel van het algoritme heeft de meeste invloed op de complexiteit?</w:t>
+      </w:r>
+    </w:p>
+    <w:p>
+      <w:pPr>
+        <w:jc w:val="center"/>
+        <w:rPr>
+          <w:b/>
+          <w:i/>
+          <w:u w:val="single"/>
+        </w:rPr>
+      </w:pPr>
+    </w:p>
+    <w:p>
+      <w:pPr>
+        <w:pStyle w:val="Geenafstand"/>
+        <w:rPr>
+          <w:rFonts w:eastAsiaTheme="minorEastAsia"/>
+        </w:rPr>
+      </w:pPr>
+      <w:r>
+        <w:t xml:space="preserve">Je moet hierbij denken aan bijvoorbeeld complexiteit </w:t>
+      </w:r>
+      <m:oMath>
+        <m:r>
+          <w:rPr>
+            <w:rFonts w:ascii="Cambria Math" w:hAnsi="Cambria Math"/>
+          </w:rPr>
+          <m:t>O(n+2)</m:t>
+        </m:r>
+      </m:oMath>
+      <w:r>
+        <w:rPr>
+          <w:rFonts w:eastAsiaTheme="minorEastAsia"/>
+        </w:rPr>
+        <w:t xml:space="preserve">, als </w:t>
+      </w:r>
+      <m:oMath>
+        <m:r>
+          <w:rPr>
+            <w:rFonts w:ascii="Cambria Math" w:eastAsiaTheme="minorEastAsia" w:hAnsi="Cambria Math"/>
+          </w:rPr>
+          <m:t>n</m:t>
+        </m:r>
+      </m:oMath>
+      <w:r>
+        <w:rPr>
+          <w:rFonts w:eastAsiaTheme="minorEastAsia"/>
+        </w:rPr>
+        <w:t xml:space="preserve"> extreem groot is, valt de </w:t>
+      </w:r>
+      <m:oMath>
+        <m:r>
+          <w:rPr>
+            <w:rFonts w:ascii="Cambria Math" w:eastAsiaTheme="minorEastAsia" w:hAnsi="Cambria Math"/>
+          </w:rPr>
+          <m:t>+2</m:t>
+        </m:r>
+      </m:oMath>
+      <w:r>
+        <w:rPr>
+          <w:rFonts w:eastAsiaTheme="minorEastAsia"/>
+        </w:rPr>
+        <w:t xml:space="preserve"> in het niet. Deze heeft dus een</w:t>
+      </w:r>
+      <w:r>
+        <w:rPr>
+          <w:rFonts w:eastAsiaTheme="minorEastAsia"/>
+          <w:b/>
+        </w:rPr>
+        <w:t xml:space="preserve"> kleine invloed</w:t>
+      </w:r>
+      <w:r>
+        <w:rPr>
+          <w:rFonts w:eastAsiaTheme="minorEastAsia"/>
+        </w:rPr>
+        <w:t xml:space="preserve"> op de complexiteit en mag dus worden weggelaten.</w:t>
+      </w:r>
+    </w:p>
+    <w:p>
+      <w:pPr>
+        <w:pStyle w:val="Geenafstand"/>
+      </w:pPr>
+    </w:p>
+    <w:p>
+      <w:pPr>
+        <w:pStyle w:val="Geenafstand"/>
+        <w:rPr>
+          <w:noProof/>
+        </w:rPr>
+      </w:pPr>
+      <w:r>
+        <w:rPr>
+          <w:noProof/>
+        </w:rPr>
+        <w:drawing>
+          <wp:anchor distT="0" distB="0" distL="114300" distR="114300" simplePos="0" relativeHeight="251661312" behindDoc="0" locked="0" layoutInCell="1" allowOverlap="1" wp14:anchorId="03E92A1E">
+            <wp:simplePos x="0" y="0"/>
+            <wp:positionH relativeFrom="margin">
+              <wp:align>right</wp:align>
+            </wp:positionH>
+            <wp:positionV relativeFrom="paragraph">
+              <wp:posOffset>11430</wp:posOffset>
+            </wp:positionV>
+            <wp:extent cx="3562350" cy="1247775"/>
+            <wp:effectExtent l="0" t="0" r="0" b="9525"/>
+            <wp:wrapThrough wrapText="bothSides">
+              <wp:wrapPolygon edited="0">
+                <wp:start x="0" y="0"/>
+                <wp:lineTo x="0" y="21435"/>
+                <wp:lineTo x="21484" y="21435"/>
+                <wp:lineTo x="21484" y="0"/>
+                <wp:lineTo x="0" y="0"/>
+              </wp:wrapPolygon>
+            </wp:wrapThrough>
+            <wp:docPr id="6" name="Afbeelding 6"/>
+            <wp:cNvGraphicFramePr>
+              <a:graphicFrameLocks xmlns:a="http://schemas.openxmlformats.org/drawingml/2006/main" noChangeAspect="1"/>
+            </wp:cNvGraphicFramePr>
+            <a:graphic xmlns:a="http://schemas.openxmlformats.org/drawingml/2006/main">
+              <a:graphicData uri="http://schemas.openxmlformats.org/drawingml/2006/picture">
+                <pic:pic xmlns:pic="http://schemas.openxmlformats.org/drawingml/2006/picture">
+                  <pic:nvPicPr>
+                    <pic:cNvPr id="1" name=""/>
+                    <pic:cNvPicPr/>
+                  </pic:nvPicPr>
+                  <pic:blipFill>
+                    <a:blip r:embed="rId9" cstate="print">
+                      <a:extLst>
+                        <a:ext uri="{28A0092B-C50C-407E-A947-70E740481C1C}">
+                          <a14:useLocalDpi xmlns:a14="http://schemas.microsoft.com/office/drawing/2010/main" val="0"/>
+                        </a:ext>
+                      </a:extLst>
+                    </a:blip>
+                    <a:stretch>
+                      <a:fillRect/>
+                    </a:stretch>
+                  </pic:blipFill>
+                  <pic:spPr>
+                    <a:xfrm>
+                      <a:off x="0" y="0"/>
+                      <a:ext cx="3562350" cy="1247775"/>
+                    </a:xfrm>
+                    <a:prstGeom prst="rect">
+                      <a:avLst/>
+                    </a:prstGeom>
+                  </pic:spPr>
+                </pic:pic>
+              </a:graphicData>
+            </a:graphic>
+            <wp14:sizeRelH relativeFrom="margin">
+              <wp14:pctWidth>0</wp14:pctWidth>
+            </wp14:sizeRelH>
+            <wp14:sizeRelV relativeFrom="margin">
+              <wp14:pctHeight>0</wp14:pctHeight>
+            </wp14:sizeRelV>
+          </wp:anchor>
+        </w:drawing>
+      </w:r>
+      <w:r>
+        <w:t xml:space="preserve">Een ander voorbeeld is complexiteit </w:t>
+      </w:r>
+      <m:oMath>
+        <m:r>
+          <w:rPr>
+            <w:rFonts w:ascii="Cambria Math" w:hAnsi="Cambria Math"/>
+          </w:rPr>
+          <m:t>O(3*n)</m:t>
+        </m:r>
+      </m:oMath>
+      <w:r>
+        <w:rPr>
+          <w:rFonts w:eastAsiaTheme="minorEastAsia"/>
+        </w:rPr>
+        <w:t xml:space="preserve">. </w:t>
+      </w:r>
+      <w:proofErr w:type="gramStart"/>
+      <w:r>
+        <w:rPr>
+          <w:rFonts w:eastAsiaTheme="minorEastAsia"/>
+        </w:rPr>
+        <w:t>de</w:t>
+      </w:r>
+      <w:proofErr w:type="gramEnd"/>
+      <w:r>
+        <w:rPr>
+          <w:rFonts w:eastAsiaTheme="minorEastAsia"/>
+        </w:rPr>
+        <w:t xml:space="preserve"> </w:t>
+      </w:r>
+      <m:oMath>
+        <m:r>
+          <w:rPr>
+            <w:rFonts w:ascii="Cambria Math" w:eastAsiaTheme="minorEastAsia" w:hAnsi="Cambria Math"/>
+          </w:rPr>
+          <m:t>3*</m:t>
+        </m:r>
+      </m:oMath>
+      <w:r>
+        <w:rPr>
+          <w:rFonts w:eastAsiaTheme="minorEastAsia"/>
+        </w:rPr>
+        <w:t xml:space="preserve"> is een constante. Dit heeft </w:t>
+      </w:r>
+      <w:r>
+        <w:rPr>
+          <w:rFonts w:eastAsiaTheme="minorEastAsia"/>
+          <w:b/>
+        </w:rPr>
+        <w:t>geen invloed</w:t>
+      </w:r>
+      <w:r>
+        <w:rPr>
+          <w:rFonts w:eastAsiaTheme="minorEastAsia"/>
+        </w:rPr>
+        <w:t xml:space="preserve"> op de complexiteit van het algoritme. Als je n 2 keer zo groot maakt, blijft de complexiteit lineair.</w:t>
+      </w:r>
+      <w:r>
+        <w:rPr>
+          <w:noProof/>
+        </w:rPr>
+        <w:t xml:space="preserve"> </w:t>
+      </w:r>
+    </w:p>
+    <w:p>
+      <w:pPr>
+        <w:pStyle w:val="Geenafstand"/>
+      </w:pPr>
+    </w:p>
+    <w:p>
+      <w:pPr>
+        <w:pStyle w:val="Geenafstand"/>
+      </w:pPr>
+    </w:p>
+    <w:p>
+      <w:pPr>
+        <w:pStyle w:val="Geenafstand"/>
+        <w:jc w:val="center"/>
+        <w:rPr>
+          <w:b/>
+          <w:sz w:val="36"/>
+          <w:u w:val="single"/>
+        </w:rPr>
+      </w:pPr>
+      <w:r>
+        <w:rPr>
+          <w:b/>
+          <w:sz w:val="36"/>
+          <w:u w:val="single"/>
+        </w:rPr>
+        <w:lastRenderedPageBreak/>
+        <w:t>Recursie</w:t>
+      </w:r>
+    </w:p>
+    <w:p>
+      <w:pPr>
+        <w:pStyle w:val="Geenafstand"/>
+      </w:pPr>
+      <w:bookmarkStart w:id="1" w:name="_GoBack"/>
+      <w:bookmarkEnd w:id="1"/>
     </w:p>
     <w:sectPr>
       <w:pgSz w:w="11906" w:h="16838"/>
@@ -1382,7 +1901,7 @@
         <w:rFonts w:ascii="Calibri" w:eastAsiaTheme="minorHAnsi" w:hAnsi="Calibri" w:cs="Calibri" w:hint="default"/>
       </w:rPr>
     </w:lvl>
-    <w:lvl w:ilvl="1" w:tplc="04130003" w:tentative="1">
+    <w:lvl w:ilvl="1" w:tplc="04130003">
       <w:start w:val="1"/>
       <w:numFmt w:val="bullet"/>
       <w:lvlText w:val="o"/>
@@ -1886,6 +2405,7 @@
   <w:style w:type="character" w:default="1" w:styleId="Standaardalinea-lettertype">
     <w:name w:val="Default Paragraph Font"/>
     <w:uiPriority w:val="1"/>
+    <w:semiHidden/>
     <w:unhideWhenUsed/>
   </w:style>
   <w:style w:type="table" w:default="1" w:styleId="Standaardtabel">

</xml_diff>